<commit_message>
Corrección de errores menores.
</commit_message>
<xml_diff>
--- a/DOCUMENTACION/HITO0/Plantilla_Concepto_CyED.docx
+++ b/DOCUMENTACION/HITO0/Plantilla_Concepto_CyED.docx
@@ -1,10 +1,10 @@
 
 <file path=word/document.xml><?xml version="1.0" encoding="utf-8"?>
-<w:document xmlns:wpc="http://schemas.microsoft.com/office/word/2010/wordprocessingCanvas" xmlns:mo="http://schemas.microsoft.com/office/mac/office/2008/main" xmlns:mc="http://schemas.openxmlformats.org/markup-compatibility/2006" xmlns:mv="urn:schemas-microsoft-com:mac:vml" xmlns:o="urn:schemas-microsoft-com:office:office" xmlns:r="http://schemas.openxmlformats.org/officeDocument/2006/relationships" xmlns:m="http://schemas.openxmlformats.org/officeDocument/2006/math" xmlns:v="urn:schemas-microsoft-com:vml" xmlns:wp14="http://schemas.microsoft.com/office/word/2010/wordprocessingDrawing" xmlns:wp="http://schemas.openxmlformats.org/drawingml/2006/wordprocessingDrawing" xmlns:w10="urn:schemas-microsoft-com:office:word" xmlns:w="http://schemas.openxmlformats.org/wordprocessingml/2006/main" xmlns:w14="http://schemas.microsoft.com/office/word/2010/wordml" xmlns:w15="http://schemas.microsoft.com/office/word/2012/wordml" xmlns:wpg="http://schemas.microsoft.com/office/word/2010/wordprocessingGroup" xmlns:wpi="http://schemas.microsoft.com/office/word/2010/wordprocessingInk" xmlns:wne="http://schemas.microsoft.com/office/word/2006/wordml" xmlns:wps="http://schemas.microsoft.com/office/word/2010/wordprocessingShape" mc:Ignorable="w14 w15 wp14">
+<w:document xmlns:wpc="http://schemas.microsoft.com/office/word/2010/wordprocessingCanvas" xmlns:cx="http://schemas.microsoft.com/office/drawing/2014/chartex" xmlns:cx1="http://schemas.microsoft.com/office/drawing/2015/9/8/chartex" xmlns:cx2="http://schemas.microsoft.com/office/drawing/2015/10/21/chartex" xmlns:mc="http://schemas.openxmlformats.org/markup-compatibility/2006" xmlns:o="urn:schemas-microsoft-com:office:office" xmlns:r="http://schemas.openxmlformats.org/officeDocument/2006/relationships" xmlns:m="http://schemas.openxmlformats.org/officeDocument/2006/math" xmlns:v="urn:schemas-microsoft-com:vml" xmlns:wp14="http://schemas.microsoft.com/office/word/2010/wordprocessingDrawing" xmlns:wp="http://schemas.openxmlformats.org/drawingml/2006/wordprocessingDrawing" xmlns:w10="urn:schemas-microsoft-com:office:word" xmlns:w="http://schemas.openxmlformats.org/wordprocessingml/2006/main" xmlns:w14="http://schemas.microsoft.com/office/word/2010/wordml" xmlns:w15="http://schemas.microsoft.com/office/word/2012/wordml" xmlns:w16se="http://schemas.microsoft.com/office/word/2015/wordml/symex" xmlns:wpg="http://schemas.microsoft.com/office/word/2010/wordprocessingGroup" xmlns:wpi="http://schemas.microsoft.com/office/word/2010/wordprocessingInk" xmlns:wne="http://schemas.microsoft.com/office/word/2006/wordml" xmlns:wps="http://schemas.microsoft.com/office/word/2010/wordprocessingShape" mc:Ignorable="w14 w15 w16se wp14">
   <w:body>
     <w:p>
       <w:pPr>
-        <w:pStyle w:val="Puesto"/>
+        <w:pStyle w:val="Ttulo"/>
         <w:pageBreakBefore/>
         <w:rPr>
           <w:rFonts w:hint="eastAsia"/>
@@ -343,21 +343,7 @@
           <w:color w:val="000000" w:themeColor="text1"/>
           <w:szCs w:val="26"/>
         </w:rPr>
-        <w:t>: El objetivo del juego</w:t>
-      </w:r>
-      <w:r>
-        <w:rPr>
-          <w:color w:val="000000" w:themeColor="text1"/>
-          <w:szCs w:val="26"/>
-        </w:rPr>
-        <w:t>,</w:t>
-      </w:r>
-      <w:r>
-        <w:rPr>
-          <w:color w:val="000000" w:themeColor="text1"/>
-          <w:szCs w:val="26"/>
-        </w:rPr>
-        <w:t xml:space="preserve"> es resolver los laberintos que se </w:t>
+        <w:t xml:space="preserve">: El objetivo del juego es resolver los laberintos que se </w:t>
       </w:r>
       <w:r>
         <w:rPr>
@@ -595,10 +581,16 @@
         <w:t>, soldado perteneciente a la primera división de infantería</w:t>
       </w:r>
       <w:r>
-        <w:t xml:space="preserve"> de la unión Euro-americana. </w:t>
-      </w:r>
-      <w:r>
-        <w:t xml:space="preserve">Se le encomienda la </w:t>
+        <w:t xml:space="preserve"> de la unión Euro-americana,</w:t>
+      </w:r>
+      <w:r>
+        <w:t xml:space="preserve"> </w:t>
+      </w:r>
+      <w:r>
+        <w:t>recibe</w:t>
+      </w:r>
+      <w:r>
+        <w:t xml:space="preserve"> la </w:t>
       </w:r>
       <w:r>
         <w:t xml:space="preserve">misión de investigar </w:t>
@@ -636,7 +628,7 @@
       </w:r>
       <w:proofErr w:type="spellEnd"/>
       <w:r>
-        <w:t xml:space="preserve">, </w:t>
+        <w:t xml:space="preserve"> </w:t>
       </w:r>
       <w:r>
         <w:t>toma contacto con la nave, descubre que la nave está tomada por una raza de alienígenas</w:t>
@@ -648,7 +640,10 @@
         <w:t>Nues</w:t>
       </w:r>
       <w:r>
-        <w:t xml:space="preserve">tro soldado, </w:t>
+        <w:t>tro soldado</w:t>
+      </w:r>
+      <w:r>
+        <w:t xml:space="preserve"> </w:t>
       </w:r>
       <w:r>
         <w:t xml:space="preserve">informará a sus superiores de la situación </w:t>
@@ -663,7 +658,10 @@
         <w:t xml:space="preserve"> de destruir </w:t>
       </w:r>
       <w:r>
-        <w:t xml:space="preserve">la nave. Ya que, </w:t>
+        <w:t>la nave. Ya que</w:t>
+      </w:r>
+      <w:r>
+        <w:t xml:space="preserve"> </w:t>
       </w:r>
       <w:r>
         <w:t>el co</w:t>
@@ -679,7 +677,10 @@
       </w:r>
       <w:r>
         <w:lastRenderedPageBreak/>
-        <w:t>supondrían la hegemonía de la raza alienígena de la galaxia NGC 3109, controlada por los humanos</w:t>
+        <w:t>supondría</w:t>
+      </w:r>
+      <w:r>
+        <w:t xml:space="preserve"> la hegemonía de la raza alienígena de la galaxia NGC 3109, controlada por los humanos</w:t>
       </w:r>
       <w:r>
         <w:t>.</w:t>
@@ -691,7 +692,10 @@
         <w:ind w:firstLine="0"/>
       </w:pPr>
       <w:r>
-        <w:t xml:space="preserve">Para poder destruir la nave, </w:t>
+        <w:t>Pa</w:t>
+      </w:r>
+      <w:r>
+        <w:t xml:space="preserve">ra poder destruir la nave, </w:t>
       </w:r>
       <w:proofErr w:type="spellStart"/>
       <w:r>
@@ -699,7 +703,7 @@
       </w:r>
       <w:proofErr w:type="spellEnd"/>
       <w:r>
-        <w:t xml:space="preserve">, </w:t>
+        <w:t xml:space="preserve"> </w:t>
       </w:r>
       <w:r>
         <w:t xml:space="preserve">tendrá que </w:t>
@@ -743,7 +747,13 @@
         <w:t xml:space="preserve"> </w:t>
       </w:r>
       <w:r>
-        <w:t xml:space="preserve">El contexto en el que transcurre la historia, es una nave espacial, </w:t>
+        <w:t>El contexto e</w:t>
+      </w:r>
+      <w:r>
+        <w:t>n el que transcurre la historia</w:t>
+      </w:r>
+      <w:r>
+        <w:t xml:space="preserve"> es una nave espacial, </w:t>
       </w:r>
       <w:r>
         <w:t xml:space="preserve">donde un soldado tratará </w:t>
@@ -805,13 +815,25 @@
         <w:t xml:space="preserve">temática </w:t>
       </w:r>
       <w:r>
-        <w:t>en la que se basa este juego, sería una mezcla entre la ciencia ficció</w:t>
+        <w:t>en la que se basa este juego</w:t>
+      </w:r>
+      <w:r>
+        <w:t xml:space="preserve"> sería una mezcla entre la ciencia ficció</w:t>
       </w:r>
       <w:r>
         <w:t xml:space="preserve">n y el terror. </w:t>
       </w:r>
       <w:r>
-        <w:t xml:space="preserve">Esto es así, ya que la historia transcurre en una futurista nave espacial que está habitada por extrañas criaturas y a que nuestro personaje estará dotado de armas poco comunes. Y hablamos de terror ya que, buscamos introducir al usuario en la historia de tal modo que las criaturas sorprendan al usuario con recursos propios del género. </w:t>
+        <w:t>Esto es así</w:t>
+      </w:r>
+      <w:r>
+        <w:t xml:space="preserve"> ya que la historia transcurre en una futurista nave espacial que está habitada por extrañas criaturas y a que nuestro personaje estará dotado de armas poco comun</w:t>
+      </w:r>
+      <w:r>
+        <w:t>es. Y hablamos de terror ya que</w:t>
+      </w:r>
+      <w:r>
+        <w:t xml:space="preserve"> buscamos introducir al usuario en la historia de tal modo que las criaturas sorprendan al usuario con recursos propios del género. </w:t>
       </w:r>
     </w:p>
     <w:p>
@@ -835,7 +857,13 @@
         <w:t>El objetivo principal del juego es escapar de la nave esp</w:t>
       </w:r>
       <w:r>
-        <w:t xml:space="preserve">acial. Para encontrar la salida de la nave, tendrá que </w:t>
+        <w:t>acial. Para</w:t>
+      </w:r>
+      <w:r>
+        <w:t xml:space="preserve"> encontrar la salida de la nave</w:t>
+      </w:r>
+      <w:r>
+        <w:t xml:space="preserve"> tendrá que </w:t>
       </w:r>
       <w:r>
         <w:t>huir</w:t>
@@ -859,7 +887,10 @@
         <w:t>A lo largo de los niveles el soldado puede encontrar armas, botiquines</w:t>
       </w:r>
       <w:r>
-        <w:t xml:space="preserve">, llaves y créditos. La obtención de créditos le ayudarán a canjear </w:t>
+        <w:t xml:space="preserve">, llaves y créditos. Al obtener créditos los podrá </w:t>
+      </w:r>
+      <w:r>
+        <w:t xml:space="preserve">canjear </w:t>
       </w:r>
       <w:r>
         <w:t>por mejoras de armas o comprar nuevas, además de comprar actualizaciones de mapa.</w:t>
@@ -867,7 +898,7 @@
     </w:p>
     <w:p>
       <w:pPr>
-        <w:pStyle w:val="Puesto"/>
+        <w:pStyle w:val="Ttulo"/>
         <w:rPr>
           <w:rFonts w:hint="eastAsia"/>
         </w:rPr>
@@ -970,7 +1001,13 @@
         <w:rPr>
           <w:szCs w:val="26"/>
         </w:rPr>
-        <w:t xml:space="preserve"> Podremos equiparnos de </w:t>
+        <w:t xml:space="preserve"> Podremos equiparnos con</w:t>
+      </w:r>
+      <w:r>
+        <w:rPr>
+          <w:szCs w:val="26"/>
+        </w:rPr>
+        <w:t xml:space="preserve"> </w:t>
       </w:r>
       <w:r>
         <w:rPr>
@@ -988,7 +1025,13 @@
         <w:rPr>
           <w:szCs w:val="26"/>
         </w:rPr>
-        <w:t>botiquines y de llaves que nos abran puertas.</w:t>
+        <w:t>botiquines y con</w:t>
+      </w:r>
+      <w:r>
+        <w:rPr>
+          <w:szCs w:val="26"/>
+        </w:rPr>
+        <w:t xml:space="preserve"> llaves que nos abran puertas.</w:t>
       </w:r>
     </w:p>
     <w:p>
@@ -1289,7 +1332,13 @@
         <w:rPr>
           <w:szCs w:val="26"/>
         </w:rPr>
-        <w:t>les permite patrullar</w:t>
+        <w:t>le</w:t>
+      </w:r>
+      <w:r>
+        <w:rPr>
+          <w:szCs w:val="26"/>
+        </w:rPr>
+        <w:t xml:space="preserve"> permite patrullar</w:t>
       </w:r>
       <w:r>
         <w:rPr>
@@ -1333,14 +1382,12 @@
         </w:rPr>
         <w:t xml:space="preserve"> física y </w:t>
       </w:r>
-      <w:proofErr w:type="spellStart"/>
-      <w:r>
-        <w:rPr>
-          <w:szCs w:val="26"/>
-        </w:rPr>
-        <w:t>psiquica</w:t>
-      </w:r>
-      <w:proofErr w:type="spellEnd"/>
+      <w:r>
+        <w:rPr>
+          <w:szCs w:val="26"/>
+        </w:rPr>
+        <w:t>psíquica</w:t>
+      </w:r>
       <w:r>
         <w:rPr>
           <w:szCs w:val="26"/>
@@ -1369,7 +1416,19 @@
         <w:rPr>
           <w:szCs w:val="26"/>
         </w:rPr>
-        <w:t xml:space="preserve">solados, entrar en modo </w:t>
+        <w:t>sol</w:t>
+      </w:r>
+      <w:r>
+        <w:rPr>
+          <w:szCs w:val="26"/>
+        </w:rPr>
+        <w:t>d</w:t>
+      </w:r>
+      <w:r>
+        <w:rPr>
+          <w:szCs w:val="26"/>
+        </w:rPr>
+        <w:t xml:space="preserve">ados, entrar en modo </w:t>
       </w:r>
       <w:r>
         <w:rPr>
@@ -1476,7 +1535,25 @@
         <w:rPr>
           <w:szCs w:val="26"/>
         </w:rPr>
-        <w:t xml:space="preserve"> Si nuestro personaje realiza repite ataque con asiduidad</w:t>
+        <w:t xml:space="preserve"> Si nuestro personaje</w:t>
+      </w:r>
+      <w:r>
+        <w:rPr>
+          <w:szCs w:val="26"/>
+        </w:rPr>
+        <w:t xml:space="preserve"> repite ataque</w:t>
+      </w:r>
+      <w:r>
+        <w:rPr>
+          <w:szCs w:val="26"/>
+        </w:rPr>
+        <w:t>s</w:t>
+      </w:r>
+      <w:r>
+        <w:rPr>
+          <w:szCs w:val="26"/>
+        </w:rPr>
+        <w:t xml:space="preserve"> con asiduidad</w:t>
       </w:r>
       <w:r>
         <w:rPr>
@@ -1559,7 +1636,13 @@
         <w:rPr>
           <w:szCs w:val="26"/>
         </w:rPr>
-        <w:t>Las puertas abiertas, se abrirán al notar la presencia del jugador. Sin embargo, las cerradas requerirán de una llave, código u objeto para abrirlas.</w:t>
+        <w:t>Las puertas abiertas</w:t>
+      </w:r>
+      <w:r>
+        <w:rPr>
+          <w:szCs w:val="26"/>
+        </w:rPr>
+        <w:t xml:space="preserve"> se abrirán al notar la presencia del jugador. Sin embargo, las cerradas requerirán de una llave, código u objeto para abrirlas.</w:t>
       </w:r>
     </w:p>
     <w:p>
@@ -1602,7 +1685,7 @@
     </w:p>
     <w:p>
       <w:pPr>
-        <w:pStyle w:val="Puesto"/>
+        <w:pStyle w:val="Ttulo"/>
         <w:rPr>
           <w:rFonts w:hint="eastAsia"/>
         </w:rPr>
@@ -1920,6 +2003,9 @@
       <w:r>
         <w:t>.</w:t>
       </w:r>
+      <w:r>
+        <w:t xml:space="preserve"> (CORREGIR)</w:t>
+      </w:r>
     </w:p>
     <w:p>
       <w:pPr>
@@ -2157,7 +2243,7 @@
     </w:p>
     <w:p>
       <w:pPr>
-        <w:pStyle w:val="Puesto"/>
+        <w:pStyle w:val="Ttulo"/>
         <w:rPr>
           <w:rFonts w:hint="eastAsia"/>
         </w:rPr>
@@ -2201,7 +2287,7 @@
           <w:b/>
           <w:noProof/>
           <w:u w:val="single"/>
-          <w:lang w:val="es-ES_tradnl" w:eastAsia="es-ES_tradnl" w:bidi="ar-SA"/>
+          <w:lang w:eastAsia="es-ES" w:bidi="ar-SA"/>
         </w:rPr>
         <w:drawing>
           <wp:anchor distT="0" distB="0" distL="114300" distR="114300" simplePos="0" relativeHeight="251658241" behindDoc="0" locked="0" layoutInCell="1" allowOverlap="1" wp14:anchorId="5E33BCD1" wp14:editId="0B097EFF">
@@ -2291,7 +2377,13 @@
         <w:ind w:left="1003" w:firstLine="0"/>
       </w:pPr>
       <w:r>
-        <w:t>Se encuentra protegido por hombreras, coderas y por protecciones en las piernas contra ataque cuerpo a cuerpo. Además de contar con un chaleco antibalas para estar protegido contra armas de fuego. Protege su cabeza con un casco con la misión de sufrir menos daños en la cabeza.</w:t>
+        <w:t>Se encuentra protegido por hombreras, coderas y por protecciones en las piernas contra ataque</w:t>
+      </w:r>
+      <w:r>
+        <w:t>s cuerpo a cuerpo, a</w:t>
+      </w:r>
+      <w:r>
+        <w:t>demás de contar con un chaleco antibalas para estar protegido contra armas de fuego. Protege su cabeza con un casco con la misión de sufrir menos daños en la cabeza.</w:t>
       </w:r>
     </w:p>
     <w:p>
@@ -2324,7 +2416,7 @@
           <w:noProof/>
           <w:sz w:val="52"/>
           <w:szCs w:val="52"/>
-          <w:lang w:val="es-ES_tradnl" w:eastAsia="es-ES_tradnl" w:bidi="ar-SA"/>
+          <w:lang w:eastAsia="es-ES" w:bidi="ar-SA"/>
         </w:rPr>
         <w:drawing>
           <wp:anchor distT="0" distB="0" distL="114300" distR="114300" simplePos="0" relativeHeight="251658243" behindDoc="0" locked="0" layoutInCell="1" allowOverlap="1" wp14:anchorId="313FC5B6" wp14:editId="112CD86E">
@@ -2392,7 +2484,7 @@
       <w:r>
         <w:rPr>
           <w:noProof/>
-          <w:lang w:val="es-ES_tradnl" w:eastAsia="es-ES_tradnl" w:bidi="ar-SA"/>
+          <w:lang w:eastAsia="es-ES" w:bidi="ar-SA"/>
         </w:rPr>
         <w:drawing>
           <wp:anchor distT="0" distB="0" distL="114300" distR="114300" simplePos="0" relativeHeight="251658242" behindDoc="0" locked="0" layoutInCell="1" allowOverlap="1" wp14:anchorId="178902CC" wp14:editId="3905637A">
@@ -2492,21 +2584,31 @@
       <w:r>
         <w:t xml:space="preserve">La </w:t>
       </w:r>
+      <w:r>
+        <w:t>cría</w:t>
+      </w:r>
+      <w:r>
+        <w:t xml:space="preserve"> de </w:t>
+      </w:r>
       <w:proofErr w:type="spellStart"/>
       <w:r>
-        <w:t>cria</w:t>
+        <w:t>alien</w:t>
       </w:r>
       <w:proofErr w:type="spellEnd"/>
       <w:r>
-        <w:t xml:space="preserve"> de </w:t>
-      </w:r>
-      <w:proofErr w:type="spellStart"/>
-      <w:r>
-        <w:t>alien</w:t>
-      </w:r>
-      <w:proofErr w:type="spellEnd"/>
-      <w:r>
-        <w:t xml:space="preserve"> no está equipada con ninguna armadura, su piel de color oscura, desprende un líquido viscoso. </w:t>
+        <w:t xml:space="preserve"> no est</w:t>
+      </w:r>
+      <w:r>
+        <w:t>á equipada con ninguna armadura. S</w:t>
+      </w:r>
+      <w:r>
+        <w:t>u piel</w:t>
+      </w:r>
+      <w:r>
+        <w:t xml:space="preserve"> es de color oscura y</w:t>
+      </w:r>
+      <w:r>
+        <w:t xml:space="preserve"> desprende un líquido viscoso. </w:t>
       </w:r>
       <w:r>
         <w:t>Mediante</w:t>
@@ -2576,7 +2678,25 @@
         <w:t xml:space="preserve"> </w:t>
       </w:r>
       <w:r>
-        <w:t>Este personaje no tiene ninguna armadura o traje. Pero está equipado con un caparazón de color negro que lo resistente a golpes. Las uñas y el ácido de color fosforescente, forman parte de sus ataques.</w:t>
+        <w:t>Este personaje no</w:t>
+      </w:r>
+      <w:r>
+        <w:t xml:space="preserve"> tiene ninguna armadura o traje, p</w:t>
+      </w:r>
+      <w:r>
+        <w:t xml:space="preserve">ero está equipado con un caparazón </w:t>
+      </w:r>
+      <w:r>
+        <w:t>de color negro que lo protege de los</w:t>
+      </w:r>
+      <w:r>
+        <w:t xml:space="preserve"> golpes. Las uñas y </w:t>
+      </w:r>
+      <w:r>
+        <w:t>el ácido de color fosforescente</w:t>
+      </w:r>
+      <w:r>
+        <w:t xml:space="preserve"> forman parte de sus ataques.</w:t>
       </w:r>
     </w:p>
     <w:p>
@@ -2594,7 +2714,7 @@
       <w:r>
         <w:rPr>
           <w:noProof/>
-          <w:lang w:val="es-ES_tradnl" w:eastAsia="es-ES_tradnl" w:bidi="ar-SA"/>
+          <w:lang w:eastAsia="es-ES" w:bidi="ar-SA"/>
         </w:rPr>
         <w:drawing>
           <wp:anchor distT="0" distB="0" distL="114300" distR="114300" simplePos="0" relativeHeight="251658244" behindDoc="0" locked="0" layoutInCell="1" allowOverlap="1" wp14:anchorId="5B9BFD11" wp14:editId="5025E1D4">
@@ -2684,16 +2804,14 @@
         <w:t xml:space="preserve"> El soldado está equipado con un traje que le da protección frente a balas y ataques cuerpo a cuerpo. Este personaje va equipado con armas de fuego y por armamento </w:t>
       </w:r>
       <w:r>
-        <w:t xml:space="preserve">de mano para </w:t>
-      </w:r>
-      <w:proofErr w:type="gramStart"/>
-      <w:r>
-        <w:t xml:space="preserve">los </w:t>
+        <w:t xml:space="preserve">de mano para los </w:t>
       </w:r>
       <w:r>
         <w:t>ataque</w:t>
       </w:r>
-      <w:proofErr w:type="gramEnd"/>
+      <w:r>
+        <w:t>s</w:t>
+      </w:r>
       <w:r>
         <w:t xml:space="preserve"> cuerpo a cuerpo.</w:t>
       </w:r>
@@ -2720,7 +2838,7 @@
         <w:rPr>
           <w:b/>
           <w:noProof/>
-          <w:lang w:val="es-ES_tradnl" w:eastAsia="es-ES_tradnl" w:bidi="ar-SA"/>
+          <w:lang w:eastAsia="es-ES" w:bidi="ar-SA"/>
         </w:rPr>
         <w:drawing>
           <wp:anchor distT="0" distB="0" distL="114300" distR="114300" simplePos="0" relativeHeight="251659275" behindDoc="0" locked="0" layoutInCell="1" allowOverlap="1" wp14:anchorId="257743F5" wp14:editId="4CEA9D1E">
@@ -2846,7 +2964,7 @@
         <w:rPr>
           <w:b/>
           <w:noProof/>
-          <w:lang w:val="es-ES_tradnl" w:eastAsia="es-ES_tradnl" w:bidi="ar-SA"/>
+          <w:lang w:eastAsia="es-ES" w:bidi="ar-SA"/>
         </w:rPr>
         <w:drawing>
           <wp:anchor distT="0" distB="0" distL="114300" distR="114300" simplePos="0" relativeHeight="251658251" behindDoc="0" locked="0" layoutInCell="1" allowOverlap="1" wp14:anchorId="002001B8" wp14:editId="54FE773E">
@@ -2988,8 +3106,6 @@
         </w:rPr>
         <w:t>por lo que destaca de los demás aliens.</w:t>
       </w:r>
-      <w:bookmarkStart w:id="0" w:name="_GoBack"/>
-      <w:bookmarkEnd w:id="0"/>
     </w:p>
     <w:p>
       <w:pPr>
@@ -3028,7 +3144,7 @@
       <w:r>
         <w:rPr>
           <w:noProof/>
-          <w:lang w:val="es-ES_tradnl" w:eastAsia="es-ES_tradnl" w:bidi="ar-SA"/>
+          <w:lang w:eastAsia="es-ES" w:bidi="ar-SA"/>
         </w:rPr>
         <w:drawing>
           <wp:anchor distT="0" distB="0" distL="114300" distR="114300" simplePos="0" relativeHeight="251658247" behindDoc="0" locked="0" layoutInCell="1" allowOverlap="1" wp14:anchorId="29431106" wp14:editId="4CB67264">
@@ -3114,7 +3230,7 @@
       <w:r>
         <w:rPr>
           <w:noProof/>
-          <w:lang w:val="es-ES_tradnl" w:eastAsia="es-ES_tradnl" w:bidi="ar-SA"/>
+          <w:lang w:eastAsia="es-ES" w:bidi="ar-SA"/>
         </w:rPr>
         <w:drawing>
           <wp:anchor distT="0" distB="0" distL="114300" distR="114300" simplePos="0" relativeHeight="251658246" behindDoc="0" locked="0" layoutInCell="1" allowOverlap="1" wp14:anchorId="6B050B83" wp14:editId="4C900877">
@@ -3241,7 +3357,7 @@
       <w:r>
         <w:rPr>
           <w:noProof/>
-          <w:lang w:val="es-ES_tradnl" w:eastAsia="es-ES_tradnl" w:bidi="ar-SA"/>
+          <w:lang w:eastAsia="es-ES" w:bidi="ar-SA"/>
         </w:rPr>
         <w:drawing>
           <wp:anchor distT="0" distB="0" distL="114300" distR="114300" simplePos="0" relativeHeight="251658249" behindDoc="0" locked="0" layoutInCell="1" allowOverlap="1" wp14:anchorId="2BA53A9C" wp14:editId="0110AD2E">
@@ -3310,7 +3426,7 @@
       <w:r>
         <w:rPr>
           <w:noProof/>
-          <w:lang w:val="es-ES_tradnl" w:eastAsia="es-ES_tradnl" w:bidi="ar-SA"/>
+          <w:lang w:eastAsia="es-ES" w:bidi="ar-SA"/>
         </w:rPr>
         <w:drawing>
           <wp:anchor distT="0" distB="0" distL="114300" distR="114300" simplePos="0" relativeHeight="251658248" behindDoc="0" locked="0" layoutInCell="1" allowOverlap="1" wp14:anchorId="69FA0D77" wp14:editId="283F9E36">
@@ -3400,7 +3516,7 @@
       <w:r>
         <w:rPr>
           <w:noProof/>
-          <w:lang w:val="es-ES_tradnl" w:eastAsia="es-ES_tradnl" w:bidi="ar-SA"/>
+          <w:lang w:eastAsia="es-ES" w:bidi="ar-SA"/>
         </w:rPr>
         <w:drawing>
           <wp:anchor distT="0" distB="0" distL="114300" distR="114300" simplePos="0" relativeHeight="251658250" behindDoc="0" locked="0" layoutInCell="1" allowOverlap="1" wp14:anchorId="48DEE773" wp14:editId="675E705E">
@@ -3521,6 +3637,8 @@
           <w:b/>
         </w:rPr>
       </w:pPr>
+      <w:bookmarkStart w:id="0" w:name="_GoBack"/>
+      <w:bookmarkEnd w:id="0"/>
     </w:p>
     <w:sectPr>
       <w:pgSz w:w="11906" w:h="16838"/>
@@ -3532,8 +3650,8 @@
 </file>
 
 <file path=word/numbering.xml><?xml version="1.0" encoding="utf-8"?>
-<w:numbering xmlns:wpc="http://schemas.microsoft.com/office/word/2010/wordprocessingCanvas" xmlns:mo="http://schemas.microsoft.com/office/mac/office/2008/main" xmlns:mc="http://schemas.openxmlformats.org/markup-compatibility/2006" xmlns:mv="urn:schemas-microsoft-com:mac:vml" xmlns:o="urn:schemas-microsoft-com:office:office" xmlns:r="http://schemas.openxmlformats.org/officeDocument/2006/relationships" xmlns:m="http://schemas.openxmlformats.org/officeDocument/2006/math" xmlns:v="urn:schemas-microsoft-com:vml" xmlns:wp14="http://schemas.microsoft.com/office/word/2010/wordprocessingDrawing" xmlns:wp="http://schemas.openxmlformats.org/drawingml/2006/wordprocessingDrawing" xmlns:w10="urn:schemas-microsoft-com:office:word" xmlns:w="http://schemas.openxmlformats.org/wordprocessingml/2006/main" xmlns:w14="http://schemas.microsoft.com/office/word/2010/wordml" xmlns:w15="http://schemas.microsoft.com/office/word/2012/wordml" xmlns:wpg="http://schemas.microsoft.com/office/word/2010/wordprocessingGroup" xmlns:wpi="http://schemas.microsoft.com/office/word/2010/wordprocessingInk" xmlns:wne="http://schemas.microsoft.com/office/word/2006/wordml" xmlns:wps="http://schemas.microsoft.com/office/word/2010/wordprocessingShape" mc:Ignorable="w14 w15 wp14">
-  <w:abstractNum w:abstractNumId="0">
+<w:numbering xmlns:wpc="http://schemas.microsoft.com/office/word/2010/wordprocessingCanvas" xmlns:cx="http://schemas.microsoft.com/office/drawing/2014/chartex" xmlns:cx1="http://schemas.microsoft.com/office/drawing/2015/9/8/chartex" xmlns:cx2="http://schemas.microsoft.com/office/drawing/2015/10/21/chartex" xmlns:mc="http://schemas.openxmlformats.org/markup-compatibility/2006" xmlns:o="urn:schemas-microsoft-com:office:office" xmlns:r="http://schemas.openxmlformats.org/officeDocument/2006/relationships" xmlns:m="http://schemas.openxmlformats.org/officeDocument/2006/math" xmlns:v="urn:schemas-microsoft-com:vml" xmlns:wp14="http://schemas.microsoft.com/office/word/2010/wordprocessingDrawing" xmlns:wp="http://schemas.openxmlformats.org/drawingml/2006/wordprocessingDrawing" xmlns:w10="urn:schemas-microsoft-com:office:word" xmlns:w="http://schemas.openxmlformats.org/wordprocessingml/2006/main" xmlns:w14="http://schemas.microsoft.com/office/word/2010/wordml" xmlns:w15="http://schemas.microsoft.com/office/word/2012/wordml" xmlns:w16se="http://schemas.microsoft.com/office/word/2015/wordml/symex" xmlns:wpg="http://schemas.microsoft.com/office/word/2010/wordprocessingGroup" xmlns:wpi="http://schemas.microsoft.com/office/word/2010/wordprocessingInk" xmlns:wne="http://schemas.microsoft.com/office/word/2006/wordml" xmlns:wps="http://schemas.microsoft.com/office/word/2010/wordprocessingShape" mc:Ignorable="w14 w15 w16se wp14">
+  <w:abstractNum w:abstractNumId="0" w15:restartNumberingAfterBreak="0">
     <w:nsid w:val="00000001"/>
     <w:multiLevelType w:val="multilevel"/>
     <w:tmpl w:val="00000001"/>
@@ -3656,7 +3774,7 @@
       </w:pPr>
     </w:lvl>
   </w:abstractNum>
-  <w:abstractNum w:abstractNumId="1">
+  <w:abstractNum w:abstractNumId="1" w15:restartNumberingAfterBreak="0">
     <w:nsid w:val="0D5E0CD6"/>
     <w:multiLevelType w:val="hybridMultilevel"/>
     <w:tmpl w:val="3C7EF9E2"/>
@@ -3769,7 +3887,7 @@
       </w:rPr>
     </w:lvl>
   </w:abstractNum>
-  <w:abstractNum w:abstractNumId="2">
+  <w:abstractNum w:abstractNumId="2" w15:restartNumberingAfterBreak="0">
     <w:nsid w:val="1B751E98"/>
     <w:multiLevelType w:val="multilevel"/>
     <w:tmpl w:val="DA0A44CE"/>
@@ -3918,7 +4036,7 @@
       </w:rPr>
     </w:lvl>
   </w:abstractNum>
-  <w:abstractNum w:abstractNumId="3">
+  <w:abstractNum w:abstractNumId="3" w15:restartNumberingAfterBreak="0">
     <w:nsid w:val="1DA338B1"/>
     <w:multiLevelType w:val="hybridMultilevel"/>
     <w:tmpl w:val="3C40E51C"/>
@@ -4031,7 +4149,7 @@
       </w:rPr>
     </w:lvl>
   </w:abstractNum>
-  <w:abstractNum w:abstractNumId="4">
+  <w:abstractNum w:abstractNumId="4" w15:restartNumberingAfterBreak="0">
     <w:nsid w:val="315676D3"/>
     <w:multiLevelType w:val="hybridMultilevel"/>
     <w:tmpl w:val="8528BE22"/>
@@ -4144,7 +4262,7 @@
       </w:rPr>
     </w:lvl>
   </w:abstractNum>
-  <w:abstractNum w:abstractNumId="5">
+  <w:abstractNum w:abstractNumId="5" w15:restartNumberingAfterBreak="0">
     <w:nsid w:val="34C70695"/>
     <w:multiLevelType w:val="hybridMultilevel"/>
     <w:tmpl w:val="58D69CD2"/>
@@ -4257,7 +4375,7 @@
       </w:rPr>
     </w:lvl>
   </w:abstractNum>
-  <w:abstractNum w:abstractNumId="6">
+  <w:abstractNum w:abstractNumId="6" w15:restartNumberingAfterBreak="0">
     <w:nsid w:val="3A242DC4"/>
     <w:multiLevelType w:val="hybridMultilevel"/>
     <w:tmpl w:val="FE161C8C"/>
@@ -4370,7 +4488,7 @@
       </w:rPr>
     </w:lvl>
   </w:abstractNum>
-  <w:abstractNum w:abstractNumId="7">
+  <w:abstractNum w:abstractNumId="7" w15:restartNumberingAfterBreak="0">
     <w:nsid w:val="3A4C432F"/>
     <w:multiLevelType w:val="hybridMultilevel"/>
     <w:tmpl w:val="22F4621A"/>
@@ -4483,7 +4601,7 @@
       </w:rPr>
     </w:lvl>
   </w:abstractNum>
-  <w:abstractNum w:abstractNumId="8">
+  <w:abstractNum w:abstractNumId="8" w15:restartNumberingAfterBreak="0">
     <w:nsid w:val="3CC7706E"/>
     <w:multiLevelType w:val="hybridMultilevel"/>
     <w:tmpl w:val="62AE317C"/>
@@ -4596,7 +4714,7 @@
       </w:rPr>
     </w:lvl>
   </w:abstractNum>
-  <w:abstractNum w:abstractNumId="9">
+  <w:abstractNum w:abstractNumId="9" w15:restartNumberingAfterBreak="0">
     <w:nsid w:val="4D736912"/>
     <w:multiLevelType w:val="hybridMultilevel"/>
     <w:tmpl w:val="4084527C"/>
@@ -4709,7 +4827,7 @@
       </w:rPr>
     </w:lvl>
   </w:abstractNum>
-  <w:abstractNum w:abstractNumId="10">
+  <w:abstractNum w:abstractNumId="10" w15:restartNumberingAfterBreak="0">
     <w:nsid w:val="5CD056A7"/>
     <w:multiLevelType w:val="hybridMultilevel"/>
     <w:tmpl w:val="351CE6A4"/>
@@ -4822,7 +4940,7 @@
       </w:rPr>
     </w:lvl>
   </w:abstractNum>
-  <w:abstractNum w:abstractNumId="11">
+  <w:abstractNum w:abstractNumId="11" w15:restartNumberingAfterBreak="0">
     <w:nsid w:val="5D67016B"/>
     <w:multiLevelType w:val="hybridMultilevel"/>
     <w:tmpl w:val="3DD44FAE"/>
@@ -4935,7 +5053,7 @@
       </w:rPr>
     </w:lvl>
   </w:abstractNum>
-  <w:abstractNum w:abstractNumId="12">
+  <w:abstractNum w:abstractNumId="12" w15:restartNumberingAfterBreak="0">
     <w:nsid w:val="636B582C"/>
     <w:multiLevelType w:val="hybridMultilevel"/>
     <w:tmpl w:val="D2E06076"/>
@@ -5048,7 +5166,7 @@
       </w:rPr>
     </w:lvl>
   </w:abstractNum>
-  <w:abstractNum w:abstractNumId="13">
+  <w:abstractNum w:abstractNumId="13" w15:restartNumberingAfterBreak="0">
     <w:nsid w:val="67032149"/>
     <w:multiLevelType w:val="hybridMultilevel"/>
     <w:tmpl w:val="419EB79C"/>
@@ -5161,7 +5279,7 @@
       </w:rPr>
     </w:lvl>
   </w:abstractNum>
-  <w:abstractNum w:abstractNumId="14">
+  <w:abstractNum w:abstractNumId="14" w15:restartNumberingAfterBreak="0">
     <w:nsid w:val="6E0B7428"/>
     <w:multiLevelType w:val="hybridMultilevel"/>
     <w:tmpl w:val="E1704912"/>
@@ -5274,7 +5392,7 @@
       </w:rPr>
     </w:lvl>
   </w:abstractNum>
-  <w:abstractNum w:abstractNumId="15">
+  <w:abstractNum w:abstractNumId="15" w15:restartNumberingAfterBreak="0">
     <w:nsid w:val="722F3661"/>
     <w:multiLevelType w:val="hybridMultilevel"/>
     <w:tmpl w:val="49781470"/>
@@ -5395,7 +5513,7 @@
       </w:rPr>
     </w:lvl>
   </w:abstractNum>
-  <w:abstractNum w:abstractNumId="16">
+  <w:abstractNum w:abstractNumId="16" w15:restartNumberingAfterBreak="0">
     <w:nsid w:val="79DD6D1C"/>
     <w:multiLevelType w:val="hybridMultilevel"/>
     <w:tmpl w:val="C7A24706"/>
@@ -5563,7 +5681,7 @@
 </file>
 
 <file path=word/styles.xml><?xml version="1.0" encoding="utf-8"?>
-<w:styles xmlns:mc="http://schemas.openxmlformats.org/markup-compatibility/2006" xmlns:r="http://schemas.openxmlformats.org/officeDocument/2006/relationships" xmlns:w="http://schemas.openxmlformats.org/wordprocessingml/2006/main" xmlns:w14="http://schemas.microsoft.com/office/word/2010/wordml" xmlns:w15="http://schemas.microsoft.com/office/word/2012/wordml" mc:Ignorable="w14 w15">
+<w:styles xmlns:mc="http://schemas.openxmlformats.org/markup-compatibility/2006" xmlns:r="http://schemas.openxmlformats.org/officeDocument/2006/relationships" xmlns:w="http://schemas.openxmlformats.org/wordprocessingml/2006/main" xmlns:w14="http://schemas.microsoft.com/office/word/2010/wordml" xmlns:w15="http://schemas.microsoft.com/office/word/2012/wordml" xmlns:w16se="http://schemas.microsoft.com/office/word/2015/wordml/symex" mc:Ignorable="w14 w15 w16se">
   <w:docDefaults>
     <w:rPrDefault>
       <w:rPr>
@@ -5573,7 +5691,7 @@
     </w:rPrDefault>
     <w:pPrDefault/>
   </w:docDefaults>
-  <w:latentStyles w:defLockedState="0" w:defUIPriority="99" w:defSemiHidden="0" w:defUnhideWhenUsed="0" w:defQFormat="0" w:count="382">
+  <w:latentStyles w:defLockedState="0" w:defUIPriority="99" w:defSemiHidden="0" w:defUnhideWhenUsed="0" w:defQFormat="0" w:count="372">
     <w:lsdException w:name="Normal" w:uiPriority="0" w:qFormat="1"/>
     <w:lsdException w:name="heading 1" w:uiPriority="0" w:qFormat="1"/>
     <w:lsdException w:name="heading 2" w:semiHidden="1" w:uiPriority="9" w:unhideWhenUsed="1" w:qFormat="1"/>
@@ -5946,7 +6064,6 @@
     <w:lsdException w:name="List Table 6 Colorful Accent 6" w:uiPriority="51"/>
     <w:lsdException w:name="List Table 7 Colorful Accent 6" w:uiPriority="52"/>
     <w:lsdException w:name="Mention" w:semiHidden="1" w:unhideWhenUsed="1"/>
-    <w:lsdException w:name="Smart Hyperlink" w:semiHidden="1" w:unhideWhenUsed="1"/>
   </w:latentStyles>
   <w:style w:type="paragraph" w:default="1" w:styleId="Normal">
     <w:name w:val="Normal"/>
@@ -6076,7 +6193,7 @@
       <w:bCs/>
     </w:rPr>
   </w:style>
-  <w:style w:type="paragraph" w:styleId="Puesto">
+  <w:style w:type="paragraph" w:styleId="Ttulo">
     <w:name w:val="Title"/>
     <w:basedOn w:val="Encabezado1"/>
     <w:next w:val="Textoindependiente"/>
@@ -6481,7 +6598,7 @@
 </file>
 
 <file path=customXml/itemProps1.xml><?xml version="1.0" encoding="utf-8"?>
-<ds:datastoreItem xmlns:ds="http://schemas.openxmlformats.org/officeDocument/2006/customXml" ds:itemID="{24781FE3-E1BA-0543-A087-0FFD435B1DE1}">
+<ds:datastoreItem xmlns:ds="http://schemas.openxmlformats.org/officeDocument/2006/customXml" ds:itemID="{EF21873F-5EA2-49FD-9065-29631D5606A7}">
   <ds:schemaRefs>
     <ds:schemaRef ds:uri="http://schemas.openxmlformats.org/officeDocument/2006/bibliography"/>
   </ds:schemaRefs>

</xml_diff>